<commit_message>
update resumes and added doc format
</commit_message>
<xml_diff>
--- a/src/blocks/hire-me/resume/Andrew_Sibiriakov_resume.docx
+++ b/src/blocks/hire-me/resume/Andrew_Sibiriakov_resume.docx
@@ -182,72 +182,25 @@
         <w:rPr>
           <w:rStyle w:val="span"/>
           <w:rFonts w:ascii="Times New Roman" w:eastAsia="Times New Roman" w:hAnsi="Times New Roman" w:cs="Times New Roman"/>
-          <w:sz w:val="22"/>
-          <w:szCs w:val="22"/>
-        </w:rPr>
-        <w:t>Houston</w:t>
-      </w:r>
-      <w:r>
-        <w:rPr>
-          <w:rStyle w:val="span"/>
-          <w:rFonts w:ascii="Times New Roman" w:eastAsia="Times New Roman" w:hAnsi="Times New Roman" w:cs="Times New Roman"/>
-          <w:sz w:val="22"/>
-          <w:szCs w:val="22"/>
-        </w:rPr>
-        <w:t>,</w:t>
-      </w:r>
-      <w:r>
-        <w:rPr>
-          <w:rStyle w:val="span"/>
-          <w:rFonts w:ascii="Times New Roman" w:eastAsia="Times New Roman" w:hAnsi="Times New Roman" w:cs="Times New Roman"/>
-          <w:sz w:val="22"/>
-          <w:szCs w:val="22"/>
-        </w:rPr>
-        <w:t> </w:t>
-      </w:r>
-      <w:r>
-        <w:rPr>
-          <w:rStyle w:val="span"/>
-          <w:rFonts w:ascii="Times New Roman" w:eastAsia="Times New Roman" w:hAnsi="Times New Roman" w:cs="Times New Roman"/>
-          <w:sz w:val="22"/>
-          <w:szCs w:val="22"/>
-        </w:rPr>
-        <w:t>US</w:t>
-      </w:r>
-      <w:r>
-        <w:rPr>
-          <w:rStyle w:val="span"/>
-          <w:rFonts w:ascii="Times New Roman" w:eastAsia="Times New Roman" w:hAnsi="Times New Roman" w:cs="Times New Roman"/>
-          <w:sz w:val="22"/>
-          <w:szCs w:val="22"/>
-        </w:rPr>
-        <w:t>77056</w:t>
-      </w:r>
-      <w:r>
-        <w:rPr>
-          <w:rStyle w:val="span"/>
-          <w:rFonts w:ascii="Times New Roman" w:eastAsia="Times New Roman" w:hAnsi="Times New Roman" w:cs="Times New Roman"/>
           <w:vanish/>
           <w:sz w:val="22"/>
           <w:szCs w:val="22"/>
         </w:rPr>
-        <w:t>77056</w:t>
-      </w:r>
-      <w:r>
-        <w:rPr>
-          <w:rStyle w:val="span"/>
-          <w:rFonts w:ascii="Times New Roman" w:eastAsia="Times New Roman" w:hAnsi="Times New Roman" w:cs="Times New Roman"/>
-          <w:vanish/>
+        <w:t> </w:t>
+      </w:r>
+      <w:r>
+        <w:rPr>
+          <w:rStyle w:val="span"/>
+          <w:rFonts w:ascii="Times New Roman" w:eastAsia="Times New Roman" w:hAnsi="Times New Roman" w:cs="Times New Roman"/>
           <w:sz w:val="22"/>
           <w:szCs w:val="22"/>
         </w:rPr>
-        <w:t>,</w:t>
-      </w:r>
-      <w:r>
-        <w:rPr>
-          <w:rStyle w:val="span"/>
-          <w:rFonts w:ascii="Times New Roman" w:eastAsia="Times New Roman" w:hAnsi="Times New Roman" w:cs="Times New Roman"/>
-          <w:vanish/>
+        <w:t>Houston,</w:t>
+      </w:r>
+      <w:r>
+        <w:rPr>
+          <w:rStyle w:val="span"/>
+          <w:rFonts w:ascii="Times New Roman" w:eastAsia="Times New Roman" w:hAnsi="Times New Roman" w:cs="Times New Roman"/>
           <w:sz w:val="22"/>
           <w:szCs w:val="22"/>
         </w:rPr>
@@ -257,51 +210,28 @@
         <w:rPr>
           <w:rStyle w:val="span"/>
           <w:rFonts w:ascii="Times New Roman" w:eastAsia="Times New Roman" w:hAnsi="Times New Roman" w:cs="Times New Roman"/>
-          <w:vanish/>
           <w:sz w:val="22"/>
           <w:szCs w:val="22"/>
         </w:rPr>
-        <w:t>Houston</w:t>
-      </w:r>
-      <w:r>
-        <w:rPr>
-          <w:rStyle w:val="span"/>
-          <w:rFonts w:ascii="Times New Roman" w:eastAsia="Times New Roman" w:hAnsi="Times New Roman" w:cs="Times New Roman"/>
-          <w:vanish/>
+        <w:t>TX</w:t>
+      </w:r>
+      <w:r>
+        <w:rPr>
+          <w:rStyle w:val="span"/>
+          <w:rFonts w:ascii="Times New Roman" w:eastAsia="Times New Roman" w:hAnsi="Times New Roman" w:cs="Times New Roman"/>
           <w:sz w:val="22"/>
           <w:szCs w:val="22"/>
         </w:rPr>
-        <w:t>,</w:t>
-      </w:r>
-      <w:r>
-        <w:rPr>
-          <w:rStyle w:val="span"/>
-          <w:rFonts w:ascii="Times New Roman" w:eastAsia="Times New Roman" w:hAnsi="Times New Roman" w:cs="Times New Roman"/>
-          <w:vanish/>
+        <w:t> </w:t>
+      </w:r>
+      <w:r>
+        <w:rPr>
+          <w:rStyle w:val="span"/>
+          <w:rFonts w:ascii="Times New Roman" w:eastAsia="Times New Roman" w:hAnsi="Times New Roman" w:cs="Times New Roman"/>
           <w:sz w:val="22"/>
           <w:szCs w:val="22"/>
         </w:rPr>
-        <w:t> </w:t>
-      </w:r>
-      <w:r>
-        <w:rPr>
-          <w:rStyle w:val="span"/>
-          <w:rFonts w:ascii="Times New Roman" w:eastAsia="Times New Roman" w:hAnsi="Times New Roman" w:cs="Times New Roman"/>
-          <w:vanish/>
-          <w:sz w:val="22"/>
-          <w:szCs w:val="22"/>
-        </w:rPr>
-        <w:t>US</w:t>
-      </w:r>
-      <w:r>
-        <w:rPr>
-          <w:rStyle w:val="span"/>
-          <w:rFonts w:ascii="Times New Roman" w:eastAsia="Times New Roman" w:hAnsi="Times New Roman" w:cs="Times New Roman"/>
-          <w:vanish/>
-          <w:sz w:val="22"/>
-          <w:szCs w:val="22"/>
-        </w:rPr>
-        <w:t> </w:t>
+        <w:t>77056</w:t>
       </w:r>
       <w:r>
         <w:rPr>

</xml_diff>